<commit_message>
Ajuste general de informacion de contratacion  falta upload
</commit_message>
<xml_diff>
--- a/nuevohuman/plantillas/examenes.docx
+++ b/nuevohuman/plantillas/examenes.docx
@@ -129,7 +129,27 @@
           <w:szCs w:val="24"/>
           <w:lang w:val="es-ES_tradnl"/>
         </w:rPr>
-        <w:t xml:space="preserve">Calle 85 A No. 22 – 32  Barrio El Polo </w:t>
+        <w:t xml:space="preserve">Calle 85 A No. 22 – </w:t>
+      </w:r>
+      <w:proofErr w:type="gramStart"/>
+      <w:r>
+        <w:rPr>
+          <w:rFonts w:ascii="Arial" w:hAnsi="Arial" w:cs="Arial"/>
+          <w:sz w:val="20"/>
+          <w:szCs w:val="24"/>
+          <w:lang w:val="es-ES_tradnl"/>
+        </w:rPr>
+        <w:t>32  Barrio</w:t>
+      </w:r>
+      <w:proofErr w:type="gramEnd"/>
+      <w:r>
+        <w:rPr>
+          <w:rFonts w:ascii="Arial" w:hAnsi="Arial" w:cs="Arial"/>
+          <w:sz w:val="20"/>
+          <w:szCs w:val="24"/>
+          <w:lang w:val="es-ES_tradnl"/>
+        </w:rPr>
+        <w:t xml:space="preserve"> El Polo </w:t>
       </w:r>
     </w:p>
     <w:p>
@@ -333,6 +353,7 @@
           <w:lang w:val="es-ES_tradnl"/>
         </w:rPr>
       </w:pPr>
+      <w:proofErr w:type="gramStart"/>
       <w:r>
         <w:rPr>
           <w:rFonts w:ascii="Arial" w:hAnsi="Arial" w:cs="Arial"/>
@@ -340,7 +361,17 @@
           <w:szCs w:val="24"/>
           <w:lang w:val="es-ES_tradnl"/>
         </w:rPr>
-        <w:t>Apreciados  Señores:</w:t>
+        <w:t>Apreciados  Señores</w:t>
+      </w:r>
+      <w:proofErr w:type="gramEnd"/>
+      <w:r>
+        <w:rPr>
+          <w:rFonts w:ascii="Arial" w:hAnsi="Arial" w:cs="Arial"/>
+          <w:sz w:val="20"/>
+          <w:szCs w:val="24"/>
+          <w:lang w:val="es-ES_tradnl"/>
+        </w:rPr>
+        <w:t>:</w:t>
       </w:r>
     </w:p>
     <w:p>
@@ -463,6 +494,7 @@
                 <w:szCs w:val="16"/>
               </w:rPr>
             </w:pPr>
+            <w:proofErr w:type="gramStart"/>
             <w:r>
               <w:rPr>
                 <w:rFonts w:ascii="Arial" w:hAnsi="Arial" w:cs="Arial"/>
@@ -489,7 +521,16 @@
                 <w:sz w:val="18"/>
                 <w:szCs w:val="18"/>
               </w:rPr>
-              <w:t>${nombre}</w:t>
+              <w:t>$</w:t>
+            </w:r>
+            <w:proofErr w:type="gramEnd"/>
+            <w:r>
+              <w:rPr>
+                <w:rFonts w:ascii="Arial" w:hAnsi="Arial" w:cs="Arial"/>
+                <w:sz w:val="18"/>
+                <w:szCs w:val="18"/>
+              </w:rPr>
+              <w:t>{nombre}</w:t>
             </w:r>
           </w:p>
         </w:tc>
@@ -578,7 +619,18 @@
                 <w:sz w:val="18"/>
                 <w:szCs w:val="16"/>
               </w:rPr>
-              <w:t xml:space="preserve">Empresa Usuaria </w:t>
+              <w:t xml:space="preserve">Empresa </w:t>
+            </w:r>
+            <w:proofErr w:type="gramStart"/>
+            <w:r>
+              <w:rPr>
+                <w:rFonts w:ascii="Arial" w:hAnsi="Arial" w:cs="Arial"/>
+                <w:b/>
+                <w:color w:val="000000"/>
+                <w:sz w:val="18"/>
+                <w:szCs w:val="16"/>
+              </w:rPr>
+              <w:t xml:space="preserve">Usuaria </w:t>
             </w:r>
             <w:r>
               <w:rPr>
@@ -596,7 +648,34 @@
                 <w:sz w:val="18"/>
                 <w:szCs w:val="18"/>
               </w:rPr>
-              <w:t>${empresacliente}</w:t>
+              <w:t>$</w:t>
+            </w:r>
+            <w:proofErr w:type="gramEnd"/>
+            <w:r>
+              <w:rPr>
+                <w:rFonts w:ascii="Arial" w:hAnsi="Arial" w:cs="Arial"/>
+                <w:sz w:val="18"/>
+                <w:szCs w:val="18"/>
+              </w:rPr>
+              <w:t>{</w:t>
+            </w:r>
+            <w:proofErr w:type="spellStart"/>
+            <w:r>
+              <w:rPr>
+                <w:rFonts w:ascii="Arial" w:hAnsi="Arial" w:cs="Arial"/>
+                <w:sz w:val="18"/>
+                <w:szCs w:val="18"/>
+              </w:rPr>
+              <w:t>empresacliente</w:t>
+            </w:r>
+            <w:proofErr w:type="spellEnd"/>
+            <w:r>
+              <w:rPr>
+                <w:rFonts w:ascii="Arial" w:hAnsi="Arial" w:cs="Arial"/>
+                <w:sz w:val="18"/>
+                <w:szCs w:val="18"/>
+              </w:rPr>
+              <w:t>}</w:t>
             </w:r>
           </w:p>
         </w:tc>
@@ -656,7 +735,29 @@
                 <w:sz w:val="18"/>
                 <w:szCs w:val="16"/>
               </w:rPr>
-              <w:t>${cargodesempenar}</w:t>
+              <w:t>${</w:t>
+            </w:r>
+            <w:proofErr w:type="spellStart"/>
+            <w:r>
+              <w:rPr>
+                <w:rFonts w:ascii="Arial" w:hAnsi="Arial" w:cs="Arial"/>
+                <w:bCs/>
+                <w:color w:val="000000"/>
+                <w:sz w:val="18"/>
+                <w:szCs w:val="16"/>
+              </w:rPr>
+              <w:t>cargodesempenar</w:t>
+            </w:r>
+            <w:proofErr w:type="spellEnd"/>
+            <w:r>
+              <w:rPr>
+                <w:rFonts w:ascii="Arial" w:hAnsi="Arial" w:cs="Arial"/>
+                <w:bCs/>
+                <w:color w:val="000000"/>
+                <w:sz w:val="18"/>
+                <w:szCs w:val="16"/>
+              </w:rPr>
+              <w:t>}</w:t>
             </w:r>
           </w:p>
         </w:tc>
@@ -691,8 +792,9 @@
                 <w:sz w:val="18"/>
                 <w:szCs w:val="16"/>
               </w:rPr>
-              <w:t xml:space="preserve">Ciudad donde Laborará </w:t>
-            </w:r>
+              <w:t xml:space="preserve">Ciudad donde </w:t>
+            </w:r>
+            <w:proofErr w:type="gramStart"/>
             <w:r>
               <w:rPr>
                 <w:rFonts w:ascii="Arial" w:hAnsi="Arial" w:cs="Arial"/>
@@ -701,6 +803,16 @@
                 <w:sz w:val="18"/>
                 <w:szCs w:val="16"/>
               </w:rPr>
+              <w:t xml:space="preserve">Laborará </w:t>
+            </w:r>
+            <w:r>
+              <w:rPr>
+                <w:rFonts w:ascii="Arial" w:hAnsi="Arial" w:cs="Arial"/>
+                <w:b/>
+                <w:color w:val="000000"/>
+                <w:sz w:val="18"/>
+                <w:szCs w:val="16"/>
+              </w:rPr>
               <w:t xml:space="preserve"> </w:t>
             </w:r>
             <w:r>
@@ -711,7 +823,18 @@
                 <w:sz w:val="18"/>
                 <w:szCs w:val="16"/>
               </w:rPr>
-              <w:t>${c</w:t>
+              <w:t>$</w:t>
+            </w:r>
+            <w:proofErr w:type="gramEnd"/>
+            <w:r>
+              <w:rPr>
+                <w:rFonts w:ascii="Arial" w:hAnsi="Arial" w:cs="Arial"/>
+                <w:bCs/>
+                <w:color w:val="000000"/>
+                <w:sz w:val="18"/>
+                <w:szCs w:val="16"/>
+              </w:rPr>
+              <w:t>{c</w:t>
             </w:r>
             <w:r>
               <w:rPr>
@@ -957,6 +1080,15 @@
                 <w:szCs w:val="16"/>
               </w:rPr>
             </w:pPr>
+            <w:r>
+              <w:rPr>
+                <w:rFonts w:ascii="Arial" w:hAnsi="Arial" w:cs="Arial"/>
+                <w:color w:val="000000"/>
+                <w:sz w:val="16"/>
+                <w:szCs w:val="16"/>
+              </w:rPr>
+              <w:t>${e1}</w:t>
+            </w:r>
           </w:p>
         </w:tc>
         <w:tc>
@@ -999,6 +1131,7 @@
                 <w:szCs w:val="16"/>
               </w:rPr>
             </w:pPr>
+            <w:proofErr w:type="spellStart"/>
             <w:r>
               <w:rPr>
                 <w:rFonts w:ascii="Arial" w:hAnsi="Arial" w:cs="Arial"/>
@@ -1008,6 +1141,7 @@
               </w:rPr>
               <w:t>Espirómetría</w:t>
             </w:r>
+            <w:proofErr w:type="spellEnd"/>
           </w:p>
         </w:tc>
         <w:tc>
@@ -1024,6 +1158,33 @@
                 <w:szCs w:val="16"/>
               </w:rPr>
             </w:pPr>
+            <w:r>
+              <w:rPr>
+                <w:rFonts w:ascii="Arial" w:hAnsi="Arial" w:cs="Arial"/>
+                <w:color w:val="000000"/>
+                <w:sz w:val="16"/>
+                <w:szCs w:val="16"/>
+              </w:rPr>
+              <w:t>${</w:t>
+            </w:r>
+            <w:r>
+              <w:rPr>
+                <w:rFonts w:ascii="Arial" w:hAnsi="Arial" w:cs="Arial"/>
+                <w:color w:val="000000"/>
+                <w:sz w:val="16"/>
+                <w:szCs w:val="16"/>
+              </w:rPr>
+              <w:t>e2</w:t>
+            </w:r>
+            <w:r>
+              <w:rPr>
+                <w:rFonts w:ascii="Arial" w:hAnsi="Arial" w:cs="Arial"/>
+                <w:color w:val="000000"/>
+                <w:sz w:val="16"/>
+                <w:szCs w:val="16"/>
+              </w:rPr>
+              <w:t>}</w:t>
+            </w:r>
           </w:p>
         </w:tc>
         <w:tc>
@@ -1073,7 +1234,27 @@
                 <w:sz w:val="16"/>
                 <w:szCs w:val="16"/>
               </w:rPr>
-              <w:t>Examen Medico Ocupacional</w:t>
+              <w:t xml:space="preserve">Examen </w:t>
+            </w:r>
+            <w:proofErr w:type="spellStart"/>
+            <w:r>
+              <w:rPr>
+                <w:rFonts w:ascii="Arial" w:hAnsi="Arial" w:cs="Arial"/>
+                <w:color w:val="000000"/>
+                <w:sz w:val="16"/>
+                <w:szCs w:val="16"/>
+              </w:rPr>
+              <w:t>Medico</w:t>
+            </w:r>
+            <w:proofErr w:type="spellEnd"/>
+            <w:r>
+              <w:rPr>
+                <w:rFonts w:ascii="Arial" w:hAnsi="Arial" w:cs="Arial"/>
+                <w:color w:val="000000"/>
+                <w:sz w:val="16"/>
+                <w:szCs w:val="16"/>
+              </w:rPr>
+              <w:t xml:space="preserve"> Ocupacional</w:t>
             </w:r>
           </w:p>
         </w:tc>
@@ -1091,6 +1272,33 @@
                 <w:szCs w:val="16"/>
               </w:rPr>
             </w:pPr>
+            <w:r>
+              <w:rPr>
+                <w:rFonts w:ascii="Arial" w:hAnsi="Arial" w:cs="Arial"/>
+                <w:color w:val="000000"/>
+                <w:sz w:val="16"/>
+                <w:szCs w:val="16"/>
+              </w:rPr>
+              <w:t>${</w:t>
+            </w:r>
+            <w:r>
+              <w:rPr>
+                <w:rFonts w:ascii="Arial" w:hAnsi="Arial" w:cs="Arial"/>
+                <w:color w:val="000000"/>
+                <w:sz w:val="16"/>
+                <w:szCs w:val="16"/>
+              </w:rPr>
+              <w:t>e3</w:t>
+            </w:r>
+            <w:r>
+              <w:rPr>
+                <w:rFonts w:ascii="Arial" w:hAnsi="Arial" w:cs="Arial"/>
+                <w:color w:val="000000"/>
+                <w:sz w:val="16"/>
+                <w:szCs w:val="16"/>
+              </w:rPr>
+              <w:t>}</w:t>
+            </w:r>
           </w:p>
         </w:tc>
         <w:tc>
@@ -1158,6 +1366,33 @@
                 <w:szCs w:val="16"/>
               </w:rPr>
             </w:pPr>
+            <w:r>
+              <w:rPr>
+                <w:rFonts w:ascii="Arial" w:hAnsi="Arial" w:cs="Arial"/>
+                <w:color w:val="000000"/>
+                <w:sz w:val="16"/>
+                <w:szCs w:val="16"/>
+              </w:rPr>
+              <w:t>${</w:t>
+            </w:r>
+            <w:r>
+              <w:rPr>
+                <w:rFonts w:ascii="Arial" w:hAnsi="Arial" w:cs="Arial"/>
+                <w:color w:val="000000"/>
+                <w:sz w:val="16"/>
+                <w:szCs w:val="16"/>
+              </w:rPr>
+              <w:t>e4</w:t>
+            </w:r>
+            <w:r>
+              <w:rPr>
+                <w:rFonts w:ascii="Arial" w:hAnsi="Arial" w:cs="Arial"/>
+                <w:color w:val="000000"/>
+                <w:sz w:val="16"/>
+                <w:szCs w:val="16"/>
+              </w:rPr>
+              <w:t>}</w:t>
+            </w:r>
           </w:p>
         </w:tc>
         <w:tc>
@@ -1225,6 +1460,33 @@
                 <w:szCs w:val="16"/>
               </w:rPr>
             </w:pPr>
+            <w:r>
+              <w:rPr>
+                <w:rFonts w:ascii="Arial" w:hAnsi="Arial" w:cs="Arial"/>
+                <w:color w:val="000000"/>
+                <w:sz w:val="16"/>
+                <w:szCs w:val="16"/>
+              </w:rPr>
+              <w:t>${</w:t>
+            </w:r>
+            <w:r>
+              <w:rPr>
+                <w:rFonts w:ascii="Arial" w:hAnsi="Arial" w:cs="Arial"/>
+                <w:color w:val="000000"/>
+                <w:sz w:val="16"/>
+                <w:szCs w:val="16"/>
+              </w:rPr>
+              <w:t>e5</w:t>
+            </w:r>
+            <w:r>
+              <w:rPr>
+                <w:rFonts w:ascii="Arial" w:hAnsi="Arial" w:cs="Arial"/>
+                <w:color w:val="000000"/>
+                <w:sz w:val="16"/>
+                <w:szCs w:val="16"/>
+              </w:rPr>
+              <w:t>}</w:t>
+            </w:r>
           </w:p>
         </w:tc>
         <w:tc>
@@ -1301,6 +1563,33 @@
                 <w:szCs w:val="16"/>
               </w:rPr>
             </w:pPr>
+            <w:r>
+              <w:rPr>
+                <w:rFonts w:ascii="Arial" w:hAnsi="Arial" w:cs="Arial"/>
+                <w:color w:val="000000"/>
+                <w:sz w:val="16"/>
+                <w:szCs w:val="16"/>
+              </w:rPr>
+              <w:t>${</w:t>
+            </w:r>
+            <w:r>
+              <w:rPr>
+                <w:rFonts w:ascii="Arial" w:hAnsi="Arial" w:cs="Arial"/>
+                <w:color w:val="000000"/>
+                <w:sz w:val="16"/>
+                <w:szCs w:val="16"/>
+              </w:rPr>
+              <w:t>e6</w:t>
+            </w:r>
+            <w:r>
+              <w:rPr>
+                <w:rFonts w:ascii="Arial" w:hAnsi="Arial" w:cs="Arial"/>
+                <w:color w:val="000000"/>
+                <w:sz w:val="16"/>
+                <w:szCs w:val="16"/>
+              </w:rPr>
+              <w:t>}</w:t>
+            </w:r>
           </w:p>
         </w:tc>
         <w:tc>
@@ -1377,6 +1666,33 @@
                 <w:szCs w:val="16"/>
               </w:rPr>
             </w:pPr>
+            <w:r>
+              <w:rPr>
+                <w:rFonts w:ascii="Arial" w:hAnsi="Arial" w:cs="Arial"/>
+                <w:color w:val="000000"/>
+                <w:sz w:val="16"/>
+                <w:szCs w:val="16"/>
+              </w:rPr>
+              <w:t>${</w:t>
+            </w:r>
+            <w:r>
+              <w:rPr>
+                <w:rFonts w:ascii="Arial" w:hAnsi="Arial" w:cs="Arial"/>
+                <w:color w:val="000000"/>
+                <w:sz w:val="16"/>
+                <w:szCs w:val="16"/>
+              </w:rPr>
+              <w:t>e7</w:t>
+            </w:r>
+            <w:r>
+              <w:rPr>
+                <w:rFonts w:ascii="Arial" w:hAnsi="Arial" w:cs="Arial"/>
+                <w:color w:val="000000"/>
+                <w:sz w:val="16"/>
+                <w:szCs w:val="16"/>
+              </w:rPr>
+              <w:t>}</w:t>
+            </w:r>
           </w:p>
         </w:tc>
         <w:tc>
@@ -1462,6 +1778,33 @@
                 <w:szCs w:val="16"/>
               </w:rPr>
             </w:pPr>
+            <w:r>
+              <w:rPr>
+                <w:rFonts w:ascii="Arial" w:hAnsi="Arial" w:cs="Arial"/>
+                <w:color w:val="000000"/>
+                <w:sz w:val="16"/>
+                <w:szCs w:val="16"/>
+              </w:rPr>
+              <w:t>${</w:t>
+            </w:r>
+            <w:r>
+              <w:rPr>
+                <w:rFonts w:ascii="Arial" w:hAnsi="Arial" w:cs="Arial"/>
+                <w:color w:val="000000"/>
+                <w:sz w:val="16"/>
+                <w:szCs w:val="16"/>
+              </w:rPr>
+              <w:t>e8</w:t>
+            </w:r>
+            <w:r>
+              <w:rPr>
+                <w:rFonts w:ascii="Arial" w:hAnsi="Arial" w:cs="Arial"/>
+                <w:color w:val="000000"/>
+                <w:sz w:val="16"/>
+                <w:szCs w:val="16"/>
+              </w:rPr>
+              <w:t>}</w:t>
+            </w:r>
           </w:p>
         </w:tc>
         <w:tc>
@@ -1511,7 +1854,27 @@
                 <w:sz w:val="16"/>
                 <w:szCs w:val="16"/>
               </w:rPr>
-              <w:t>Prueba Psicosensometrica.</w:t>
+              <w:t xml:space="preserve">Prueba </w:t>
+            </w:r>
+            <w:proofErr w:type="spellStart"/>
+            <w:r>
+              <w:rPr>
+                <w:rFonts w:ascii="Arial" w:hAnsi="Arial" w:cs="Arial"/>
+                <w:color w:val="000000"/>
+                <w:sz w:val="16"/>
+                <w:szCs w:val="16"/>
+              </w:rPr>
+              <w:t>Psicosensometrica</w:t>
+            </w:r>
+            <w:proofErr w:type="spellEnd"/>
+            <w:r>
+              <w:rPr>
+                <w:rFonts w:ascii="Arial" w:hAnsi="Arial" w:cs="Arial"/>
+                <w:color w:val="000000"/>
+                <w:sz w:val="16"/>
+                <w:szCs w:val="16"/>
+              </w:rPr>
+              <w:t>.</w:t>
             </w:r>
           </w:p>
         </w:tc>
@@ -1529,6 +1892,33 @@
                 <w:szCs w:val="16"/>
               </w:rPr>
             </w:pPr>
+            <w:r>
+              <w:rPr>
+                <w:rFonts w:ascii="Arial" w:hAnsi="Arial" w:cs="Arial"/>
+                <w:color w:val="000000"/>
+                <w:sz w:val="16"/>
+                <w:szCs w:val="16"/>
+              </w:rPr>
+              <w:t>${</w:t>
+            </w:r>
+            <w:r>
+              <w:rPr>
+                <w:rFonts w:ascii="Arial" w:hAnsi="Arial" w:cs="Arial"/>
+                <w:color w:val="000000"/>
+                <w:sz w:val="16"/>
+                <w:szCs w:val="16"/>
+              </w:rPr>
+              <w:t>e9</w:t>
+            </w:r>
+            <w:r>
+              <w:rPr>
+                <w:rFonts w:ascii="Arial" w:hAnsi="Arial" w:cs="Arial"/>
+                <w:color w:val="000000"/>
+                <w:sz w:val="16"/>
+                <w:szCs w:val="16"/>
+              </w:rPr>
+              <w:t>}</w:t>
+            </w:r>
           </w:p>
         </w:tc>
         <w:tc>
@@ -1596,6 +1986,33 @@
                 <w:szCs w:val="16"/>
               </w:rPr>
             </w:pPr>
+            <w:r>
+              <w:rPr>
+                <w:rFonts w:ascii="Arial" w:hAnsi="Arial" w:cs="Arial"/>
+                <w:color w:val="000000"/>
+                <w:sz w:val="16"/>
+                <w:szCs w:val="16"/>
+              </w:rPr>
+              <w:t>${</w:t>
+            </w:r>
+            <w:r>
+              <w:rPr>
+                <w:rFonts w:ascii="Arial" w:hAnsi="Arial" w:cs="Arial"/>
+                <w:color w:val="000000"/>
+                <w:sz w:val="16"/>
+                <w:szCs w:val="16"/>
+              </w:rPr>
+              <w:t>e10</w:t>
+            </w:r>
+            <w:r>
+              <w:rPr>
+                <w:rFonts w:ascii="Arial" w:hAnsi="Arial" w:cs="Arial"/>
+                <w:color w:val="000000"/>
+                <w:sz w:val="16"/>
+                <w:szCs w:val="16"/>
+              </w:rPr>
+              <w:t>}</w:t>
+            </w:r>
           </w:p>
         </w:tc>
         <w:tc>
@@ -1637,14 +2054,25 @@
                 <w:szCs w:val="16"/>
               </w:rPr>
             </w:pPr>
-            <w:r>
-              <w:rPr>
-                <w:rFonts w:ascii="Arial" w:hAnsi="Arial" w:cs="Arial"/>
-                <w:color w:val="000000"/>
-                <w:sz w:val="16"/>
-                <w:szCs w:val="16"/>
-              </w:rPr>
-              <w:t xml:space="preserve">Visiometria </w:t>
+            <w:proofErr w:type="spellStart"/>
+            <w:r>
+              <w:rPr>
+                <w:rFonts w:ascii="Arial" w:hAnsi="Arial" w:cs="Arial"/>
+                <w:color w:val="000000"/>
+                <w:sz w:val="16"/>
+                <w:szCs w:val="16"/>
+              </w:rPr>
+              <w:t>Visiometria</w:t>
+            </w:r>
+            <w:proofErr w:type="spellEnd"/>
+            <w:r>
+              <w:rPr>
+                <w:rFonts w:ascii="Arial" w:hAnsi="Arial" w:cs="Arial"/>
+                <w:color w:val="000000"/>
+                <w:sz w:val="16"/>
+                <w:szCs w:val="16"/>
+              </w:rPr>
+              <w:t xml:space="preserve"> </w:t>
             </w:r>
           </w:p>
         </w:tc>
@@ -1662,6 +2090,33 @@
                 <w:szCs w:val="16"/>
               </w:rPr>
             </w:pPr>
+            <w:r>
+              <w:rPr>
+                <w:rFonts w:ascii="Arial" w:hAnsi="Arial" w:cs="Arial"/>
+                <w:color w:val="000000"/>
+                <w:sz w:val="16"/>
+                <w:szCs w:val="16"/>
+              </w:rPr>
+              <w:t>${</w:t>
+            </w:r>
+            <w:r>
+              <w:rPr>
+                <w:rFonts w:ascii="Arial" w:hAnsi="Arial" w:cs="Arial"/>
+                <w:color w:val="000000"/>
+                <w:sz w:val="16"/>
+                <w:szCs w:val="16"/>
+              </w:rPr>
+              <w:t>e11</w:t>
+            </w:r>
+            <w:r>
+              <w:rPr>
+                <w:rFonts w:ascii="Arial" w:hAnsi="Arial" w:cs="Arial"/>
+                <w:color w:val="000000"/>
+                <w:sz w:val="16"/>
+                <w:szCs w:val="16"/>
+              </w:rPr>
+              <w:t>}</w:t>
+            </w:r>
           </w:p>
         </w:tc>
         <w:tc>
@@ -1819,6 +2274,7 @@
                 <w:szCs w:val="16"/>
               </w:rPr>
             </w:pPr>
+            <w:proofErr w:type="gramStart"/>
             <w:r>
               <w:rPr>
                 <w:rFonts w:ascii="Arial" w:hAnsi="Arial" w:cs="Arial"/>
@@ -1827,7 +2283,18 @@
                 <w:sz w:val="16"/>
                 <w:szCs w:val="16"/>
               </w:rPr>
-              <w:t xml:space="preserve">Total </w:t>
+              <w:t>Total</w:t>
+            </w:r>
+            <w:proofErr w:type="gramEnd"/>
+            <w:r>
+              <w:rPr>
+                <w:rFonts w:ascii="Arial" w:hAnsi="Arial" w:cs="Arial"/>
+                <w:b/>
+                <w:color w:val="000000"/>
+                <w:sz w:val="16"/>
+                <w:szCs w:val="16"/>
+              </w:rPr>
+              <w:t xml:space="preserve"> </w:t>
             </w:r>
             <w:r>
               <w:rPr>
@@ -1942,7 +2409,33 @@
           <w:u w:val="single"/>
           <w:lang w:val="es-ES_tradnl"/>
         </w:rPr>
-        <w:t xml:space="preserve">Apreciado Colaborador, por favor presentarse al laboratorio que esta señalado con (X) en el siguiente cuadro </w:t>
+        <w:t xml:space="preserve">Apreciado Colaborador, por favor presentarse al laboratorio que </w:t>
+      </w:r>
+      <w:proofErr w:type="spellStart"/>
+      <w:r>
+        <w:rPr>
+          <w:rFonts w:ascii="Arial" w:hAnsi="Arial" w:cs="Arial"/>
+          <w:b/>
+          <w:i/>
+          <w:sz w:val="18"/>
+          <w:szCs w:val="24"/>
+          <w:u w:val="single"/>
+          <w:lang w:val="es-ES_tradnl"/>
+        </w:rPr>
+        <w:t>esta</w:t>
+      </w:r>
+      <w:proofErr w:type="spellEnd"/>
+      <w:r>
+        <w:rPr>
+          <w:rFonts w:ascii="Arial" w:hAnsi="Arial" w:cs="Arial"/>
+          <w:b/>
+          <w:i/>
+          <w:sz w:val="18"/>
+          <w:szCs w:val="24"/>
+          <w:u w:val="single"/>
+          <w:lang w:val="es-ES_tradnl"/>
+        </w:rPr>
+        <w:t xml:space="preserve"> señalado con (X) en el siguiente cuadro </w:t>
       </w:r>
     </w:p>
     <w:p>
@@ -2201,6 +2694,33 @@
                 <w:szCs w:val="16"/>
               </w:rPr>
             </w:pPr>
+            <w:r>
+              <w:rPr>
+                <w:rFonts w:ascii="Arial" w:hAnsi="Arial" w:cs="Arial"/>
+                <w:color w:val="000000"/>
+                <w:sz w:val="16"/>
+                <w:szCs w:val="16"/>
+              </w:rPr>
+              <w:t>${</w:t>
+            </w:r>
+            <w:r>
+              <w:rPr>
+                <w:rFonts w:ascii="Arial" w:hAnsi="Arial" w:cs="Arial"/>
+                <w:color w:val="000000"/>
+                <w:sz w:val="16"/>
+                <w:szCs w:val="16"/>
+              </w:rPr>
+              <w:t>l</w:t>
+            </w:r>
+            <w:r>
+              <w:rPr>
+                <w:rFonts w:ascii="Arial" w:hAnsi="Arial" w:cs="Arial"/>
+                <w:color w:val="000000"/>
+                <w:sz w:val="16"/>
+                <w:szCs w:val="16"/>
+              </w:rPr>
+              <w:t>1}</w:t>
+            </w:r>
           </w:p>
         </w:tc>
         <w:tc>
@@ -2250,14 +2770,25 @@
                 <w:szCs w:val="16"/>
               </w:rPr>
             </w:pPr>
-            <w:r>
-              <w:rPr>
-                <w:rFonts w:ascii="Arial" w:hAnsi="Arial" w:cs="Arial"/>
-                <w:color w:val="000000"/>
-                <w:sz w:val="16"/>
-                <w:szCs w:val="16"/>
-              </w:rPr>
-              <w:t xml:space="preserve">Reyvelt </w:t>
+            <w:proofErr w:type="spellStart"/>
+            <w:r>
+              <w:rPr>
+                <w:rFonts w:ascii="Arial" w:hAnsi="Arial" w:cs="Arial"/>
+                <w:color w:val="000000"/>
+                <w:sz w:val="16"/>
+                <w:szCs w:val="16"/>
+              </w:rPr>
+              <w:t>Reyvelt</w:t>
+            </w:r>
+            <w:proofErr w:type="spellEnd"/>
+            <w:r>
+              <w:rPr>
+                <w:rFonts w:ascii="Arial" w:hAnsi="Arial" w:cs="Arial"/>
+                <w:color w:val="000000"/>
+                <w:sz w:val="16"/>
+                <w:szCs w:val="16"/>
+              </w:rPr>
+              <w:t xml:space="preserve"> </w:t>
             </w:r>
           </w:p>
         </w:tc>
@@ -2286,7 +2817,27 @@
                 <w:sz w:val="16"/>
                 <w:szCs w:val="16"/>
               </w:rPr>
-              <w:t xml:space="preserve">Calle 85 A  No. 22 - 32 </w:t>
+              <w:t xml:space="preserve">Calle 85 </w:t>
+            </w:r>
+            <w:proofErr w:type="gramStart"/>
+            <w:r>
+              <w:rPr>
+                <w:rFonts w:ascii="Arial" w:hAnsi="Arial" w:cs="Arial"/>
+                <w:color w:val="000000"/>
+                <w:sz w:val="16"/>
+                <w:szCs w:val="16"/>
+              </w:rPr>
+              <w:t>A  No</w:t>
+            </w:r>
+            <w:proofErr w:type="gramEnd"/>
+            <w:r>
+              <w:rPr>
+                <w:rFonts w:ascii="Arial" w:hAnsi="Arial" w:cs="Arial"/>
+                <w:color w:val="000000"/>
+                <w:sz w:val="16"/>
+                <w:szCs w:val="16"/>
+              </w:rPr>
+              <w:t xml:space="preserve">. 22 - 32 </w:t>
             </w:r>
           </w:p>
         </w:tc>
@@ -2376,6 +2927,33 @@
                 <w:szCs w:val="16"/>
               </w:rPr>
             </w:pPr>
+            <w:r>
+              <w:rPr>
+                <w:rFonts w:ascii="Arial" w:hAnsi="Arial" w:cs="Arial"/>
+                <w:color w:val="000000"/>
+                <w:sz w:val="16"/>
+                <w:szCs w:val="16"/>
+              </w:rPr>
+              <w:t>${</w:t>
+            </w:r>
+            <w:r>
+              <w:rPr>
+                <w:rFonts w:ascii="Arial" w:hAnsi="Arial" w:cs="Arial"/>
+                <w:color w:val="000000"/>
+                <w:sz w:val="16"/>
+                <w:szCs w:val="16"/>
+              </w:rPr>
+              <w:t>l</w:t>
+            </w:r>
+            <w:r>
+              <w:rPr>
+                <w:rFonts w:ascii="Arial" w:hAnsi="Arial" w:cs="Arial"/>
+                <w:color w:val="000000"/>
+                <w:sz w:val="16"/>
+                <w:szCs w:val="16"/>
+              </w:rPr>
+              <w:t>1}</w:t>
+            </w:r>
           </w:p>
         </w:tc>
         <w:tc>
@@ -2546,6 +3124,33 @@
                 <w:szCs w:val="16"/>
               </w:rPr>
             </w:pPr>
+            <w:r>
+              <w:rPr>
+                <w:rFonts w:ascii="Arial" w:hAnsi="Arial" w:cs="Arial"/>
+                <w:color w:val="000000"/>
+                <w:sz w:val="16"/>
+                <w:szCs w:val="16"/>
+              </w:rPr>
+              <w:t>${</w:t>
+            </w:r>
+            <w:r>
+              <w:rPr>
+                <w:rFonts w:ascii="Arial" w:hAnsi="Arial" w:cs="Arial"/>
+                <w:color w:val="000000"/>
+                <w:sz w:val="16"/>
+                <w:szCs w:val="16"/>
+              </w:rPr>
+              <w:t>l</w:t>
+            </w:r>
+            <w:r>
+              <w:rPr>
+                <w:rFonts w:ascii="Arial" w:hAnsi="Arial" w:cs="Arial"/>
+                <w:color w:val="000000"/>
+                <w:sz w:val="16"/>
+                <w:szCs w:val="16"/>
+              </w:rPr>
+              <w:t>1}</w:t>
+            </w:r>
           </w:p>
         </w:tc>
         <w:tc>
@@ -2595,14 +3200,25 @@
                 <w:szCs w:val="16"/>
               </w:rPr>
             </w:pPr>
-            <w:r>
-              <w:rPr>
-                <w:rFonts w:ascii="Arial" w:hAnsi="Arial" w:cs="Arial"/>
-                <w:color w:val="000000"/>
-                <w:sz w:val="16"/>
-                <w:szCs w:val="16"/>
-              </w:rPr>
-              <w:t xml:space="preserve">OmniSalud - Sede Laureles </w:t>
+            <w:proofErr w:type="spellStart"/>
+            <w:r>
+              <w:rPr>
+                <w:rFonts w:ascii="Arial" w:hAnsi="Arial" w:cs="Arial"/>
+                <w:color w:val="000000"/>
+                <w:sz w:val="16"/>
+                <w:szCs w:val="16"/>
+              </w:rPr>
+              <w:t>OmniSalud</w:t>
+            </w:r>
+            <w:proofErr w:type="spellEnd"/>
+            <w:r>
+              <w:rPr>
+                <w:rFonts w:ascii="Arial" w:hAnsi="Arial" w:cs="Arial"/>
+                <w:color w:val="000000"/>
+                <w:sz w:val="16"/>
+                <w:szCs w:val="16"/>
+              </w:rPr>
+              <w:t xml:space="preserve"> - Sede Laureles </w:t>
             </w:r>
           </w:p>
         </w:tc>
@@ -2631,7 +3247,27 @@
                 <w:sz w:val="16"/>
                 <w:szCs w:val="16"/>
               </w:rPr>
-              <w:t>Calle 33  No 74E-56            </w:t>
+              <w:t xml:space="preserve">Calle </w:t>
+            </w:r>
+            <w:proofErr w:type="gramStart"/>
+            <w:r>
+              <w:rPr>
+                <w:rFonts w:ascii="Arial" w:hAnsi="Arial" w:cs="Arial"/>
+                <w:color w:val="000000"/>
+                <w:sz w:val="16"/>
+                <w:szCs w:val="16"/>
+              </w:rPr>
+              <w:t>33  No</w:t>
+            </w:r>
+            <w:proofErr w:type="gramEnd"/>
+            <w:r>
+              <w:rPr>
+                <w:rFonts w:ascii="Arial" w:hAnsi="Arial" w:cs="Arial"/>
+                <w:color w:val="000000"/>
+                <w:sz w:val="16"/>
+                <w:szCs w:val="16"/>
+              </w:rPr>
+              <w:t xml:space="preserve"> 74E-56            </w:t>
             </w:r>
           </w:p>
         </w:tc>
@@ -2721,6 +3357,33 @@
                 <w:szCs w:val="16"/>
               </w:rPr>
             </w:pPr>
+            <w:r>
+              <w:rPr>
+                <w:rFonts w:ascii="Arial" w:hAnsi="Arial" w:cs="Arial"/>
+                <w:color w:val="000000"/>
+                <w:sz w:val="16"/>
+                <w:szCs w:val="16"/>
+              </w:rPr>
+              <w:t>${</w:t>
+            </w:r>
+            <w:r>
+              <w:rPr>
+                <w:rFonts w:ascii="Arial" w:hAnsi="Arial" w:cs="Arial"/>
+                <w:color w:val="000000"/>
+                <w:sz w:val="16"/>
+                <w:szCs w:val="16"/>
+              </w:rPr>
+              <w:t>l</w:t>
+            </w:r>
+            <w:r>
+              <w:rPr>
+                <w:rFonts w:ascii="Arial" w:hAnsi="Arial" w:cs="Arial"/>
+                <w:color w:val="000000"/>
+                <w:sz w:val="16"/>
+                <w:szCs w:val="16"/>
+              </w:rPr>
+              <w:t>1}</w:t>
+            </w:r>
           </w:p>
         </w:tc>
         <w:tc>
@@ -2770,14 +3433,25 @@
                 <w:szCs w:val="16"/>
               </w:rPr>
             </w:pPr>
-            <w:r>
-              <w:rPr>
-                <w:rFonts w:ascii="Arial" w:hAnsi="Arial" w:cs="Arial"/>
-                <w:color w:val="000000"/>
-                <w:sz w:val="16"/>
-                <w:szCs w:val="16"/>
-              </w:rPr>
-              <w:t xml:space="preserve">OmniSalud - Sede Centro </w:t>
+            <w:proofErr w:type="spellStart"/>
+            <w:r>
+              <w:rPr>
+                <w:rFonts w:ascii="Arial" w:hAnsi="Arial" w:cs="Arial"/>
+                <w:color w:val="000000"/>
+                <w:sz w:val="16"/>
+                <w:szCs w:val="16"/>
+              </w:rPr>
+              <w:t>OmniSalud</w:t>
+            </w:r>
+            <w:proofErr w:type="spellEnd"/>
+            <w:r>
+              <w:rPr>
+                <w:rFonts w:ascii="Arial" w:hAnsi="Arial" w:cs="Arial"/>
+                <w:color w:val="000000"/>
+                <w:sz w:val="16"/>
+                <w:szCs w:val="16"/>
+              </w:rPr>
+              <w:t xml:space="preserve"> - Sede Centro </w:t>
             </w:r>
           </w:p>
         </w:tc>
@@ -2944,14 +3618,25 @@
                 <w:szCs w:val="16"/>
               </w:rPr>
             </w:pPr>
-            <w:r>
-              <w:rPr>
-                <w:rFonts w:ascii="Arial" w:hAnsi="Arial" w:cs="Arial"/>
-                <w:color w:val="000000"/>
-                <w:sz w:val="16"/>
-                <w:szCs w:val="16"/>
-              </w:rPr>
-              <w:t xml:space="preserve">OmniSalud - Sede Itagüí </w:t>
+            <w:proofErr w:type="spellStart"/>
+            <w:r>
+              <w:rPr>
+                <w:rFonts w:ascii="Arial" w:hAnsi="Arial" w:cs="Arial"/>
+                <w:color w:val="000000"/>
+                <w:sz w:val="16"/>
+                <w:szCs w:val="16"/>
+              </w:rPr>
+              <w:t>OmniSalud</w:t>
+            </w:r>
+            <w:proofErr w:type="spellEnd"/>
+            <w:r>
+              <w:rPr>
+                <w:rFonts w:ascii="Arial" w:hAnsi="Arial" w:cs="Arial"/>
+                <w:color w:val="000000"/>
+                <w:sz w:val="16"/>
+                <w:szCs w:val="16"/>
+              </w:rPr>
+              <w:t xml:space="preserve"> - Sede Itagüí </w:t>
             </w:r>
           </w:p>
         </w:tc>
@@ -3131,6 +3816,7 @@
           <w:lang w:val="es-ES_tradnl"/>
         </w:rPr>
       </w:pPr>
+      <w:proofErr w:type="spellStart"/>
       <w:r>
         <w:rPr>
           <w:rFonts w:ascii="Arial" w:hAnsi="Arial" w:cs="Arial"/>
@@ -3140,19 +3826,9 @@
           <w:szCs w:val="24"/>
           <w:lang w:val="es-ES_tradnl"/>
         </w:rPr>
-        <w:t>Area de Contratación</w:t>
+        <w:t>Area</w:t>
       </w:r>
-    </w:p>
-    <w:p>
-      <w:pPr>
-        <w:pStyle w:val="Sinespaciado"/>
-        <w:rPr>
-          <w:rFonts w:ascii="Arial" w:hAnsi="Arial" w:cs="Arial"/>
-          <w:sz w:val="20"/>
-          <w:szCs w:val="24"/>
-          <w:lang w:val="es-ES_tradnl"/>
-        </w:rPr>
-      </w:pPr>
+      <w:proofErr w:type="spellEnd"/>
       <w:r>
         <w:rPr>
           <w:rFonts w:ascii="Arial" w:hAnsi="Arial" w:cs="Arial"/>
@@ -3162,7 +3838,53 @@
           <w:szCs w:val="24"/>
           <w:lang w:val="es-ES_tradnl"/>
         </w:rPr>
-        <w:t xml:space="preserve">Human Talent </w:t>
+        <w:t xml:space="preserve"> de Contratación</w:t>
+      </w:r>
+    </w:p>
+    <w:p>
+      <w:pPr>
+        <w:pStyle w:val="Sinespaciado"/>
+        <w:rPr>
+          <w:rFonts w:ascii="Arial" w:hAnsi="Arial" w:cs="Arial"/>
+          <w:sz w:val="20"/>
+          <w:szCs w:val="24"/>
+          <w:lang w:val="es-ES_tradnl"/>
+        </w:rPr>
+      </w:pPr>
+      <w:r>
+        <w:rPr>
+          <w:rFonts w:ascii="Arial" w:hAnsi="Arial" w:cs="Arial"/>
+          <w:b/>
+          <w:bCs/>
+          <w:sz w:val="20"/>
+          <w:szCs w:val="24"/>
+          <w:lang w:val="es-ES_tradnl"/>
+        </w:rPr>
+        <w:t xml:space="preserve">Human </w:t>
+      </w:r>
+      <w:proofErr w:type="spellStart"/>
+      <w:r>
+        <w:rPr>
+          <w:rFonts w:ascii="Arial" w:hAnsi="Arial" w:cs="Arial"/>
+          <w:b/>
+          <w:bCs/>
+          <w:sz w:val="20"/>
+          <w:szCs w:val="24"/>
+          <w:lang w:val="es-ES_tradnl"/>
+        </w:rPr>
+        <w:t>Talent</w:t>
+      </w:r>
+      <w:proofErr w:type="spellEnd"/>
+      <w:r>
+        <w:rPr>
+          <w:rFonts w:ascii="Arial" w:hAnsi="Arial" w:cs="Arial"/>
+          <w:b/>
+          <w:bCs/>
+          <w:sz w:val="20"/>
+          <w:szCs w:val="24"/>
+          <w:lang w:val="es-ES_tradnl"/>
+        </w:rPr>
+        <w:t xml:space="preserve"> </w:t>
       </w:r>
       <w:bookmarkEnd w:id="0"/>
     </w:p>

</xml_diff>

<commit_message>
Ajuste de proceso diciplinarios
</commit_message>
<xml_diff>
--- a/nuevohuman/plantillas/examenes.docx
+++ b/nuevohuman/plantillas/examenes.docx
@@ -1165,25 +1165,7 @@
                 <w:sz w:val="16"/>
                 <w:szCs w:val="16"/>
               </w:rPr>
-              <w:t>${</w:t>
-            </w:r>
-            <w:r>
-              <w:rPr>
-                <w:rFonts w:ascii="Arial" w:hAnsi="Arial" w:cs="Arial"/>
-                <w:color w:val="000000"/>
-                <w:sz w:val="16"/>
-                <w:szCs w:val="16"/>
-              </w:rPr>
-              <w:t>e2</w:t>
-            </w:r>
-            <w:r>
-              <w:rPr>
-                <w:rFonts w:ascii="Arial" w:hAnsi="Arial" w:cs="Arial"/>
-                <w:color w:val="000000"/>
-                <w:sz w:val="16"/>
-                <w:szCs w:val="16"/>
-              </w:rPr>
-              <w:t>}</w:t>
+              <w:t>${e2}</w:t>
             </w:r>
           </w:p>
         </w:tc>
@@ -1279,25 +1261,7 @@
                 <w:sz w:val="16"/>
                 <w:szCs w:val="16"/>
               </w:rPr>
-              <w:t>${</w:t>
-            </w:r>
-            <w:r>
-              <w:rPr>
-                <w:rFonts w:ascii="Arial" w:hAnsi="Arial" w:cs="Arial"/>
-                <w:color w:val="000000"/>
-                <w:sz w:val="16"/>
-                <w:szCs w:val="16"/>
-              </w:rPr>
-              <w:t>e3</w:t>
-            </w:r>
-            <w:r>
-              <w:rPr>
-                <w:rFonts w:ascii="Arial" w:hAnsi="Arial" w:cs="Arial"/>
-                <w:color w:val="000000"/>
-                <w:sz w:val="16"/>
-                <w:szCs w:val="16"/>
-              </w:rPr>
-              <w:t>}</w:t>
+              <w:t>${e3}</w:t>
             </w:r>
           </w:p>
         </w:tc>
@@ -1373,25 +1337,7 @@
                 <w:sz w:val="16"/>
                 <w:szCs w:val="16"/>
               </w:rPr>
-              <w:t>${</w:t>
-            </w:r>
-            <w:r>
-              <w:rPr>
-                <w:rFonts w:ascii="Arial" w:hAnsi="Arial" w:cs="Arial"/>
-                <w:color w:val="000000"/>
-                <w:sz w:val="16"/>
-                <w:szCs w:val="16"/>
-              </w:rPr>
-              <w:t>e4</w:t>
-            </w:r>
-            <w:r>
-              <w:rPr>
-                <w:rFonts w:ascii="Arial" w:hAnsi="Arial" w:cs="Arial"/>
-                <w:color w:val="000000"/>
-                <w:sz w:val="16"/>
-                <w:szCs w:val="16"/>
-              </w:rPr>
-              <w:t>}</w:t>
+              <w:t>${e4}</w:t>
             </w:r>
           </w:p>
         </w:tc>
@@ -1467,25 +1413,7 @@
                 <w:sz w:val="16"/>
                 <w:szCs w:val="16"/>
               </w:rPr>
-              <w:t>${</w:t>
-            </w:r>
-            <w:r>
-              <w:rPr>
-                <w:rFonts w:ascii="Arial" w:hAnsi="Arial" w:cs="Arial"/>
-                <w:color w:val="000000"/>
-                <w:sz w:val="16"/>
-                <w:szCs w:val="16"/>
-              </w:rPr>
-              <w:t>e5</w:t>
-            </w:r>
-            <w:r>
-              <w:rPr>
-                <w:rFonts w:ascii="Arial" w:hAnsi="Arial" w:cs="Arial"/>
-                <w:color w:val="000000"/>
-                <w:sz w:val="16"/>
-                <w:szCs w:val="16"/>
-              </w:rPr>
-              <w:t>}</w:t>
+              <w:t>${e5}</w:t>
             </w:r>
           </w:p>
         </w:tc>
@@ -1570,25 +1498,7 @@
                 <w:sz w:val="16"/>
                 <w:szCs w:val="16"/>
               </w:rPr>
-              <w:t>${</w:t>
-            </w:r>
-            <w:r>
-              <w:rPr>
-                <w:rFonts w:ascii="Arial" w:hAnsi="Arial" w:cs="Arial"/>
-                <w:color w:val="000000"/>
-                <w:sz w:val="16"/>
-                <w:szCs w:val="16"/>
-              </w:rPr>
-              <w:t>e6</w:t>
-            </w:r>
-            <w:r>
-              <w:rPr>
-                <w:rFonts w:ascii="Arial" w:hAnsi="Arial" w:cs="Arial"/>
-                <w:color w:val="000000"/>
-                <w:sz w:val="16"/>
-                <w:szCs w:val="16"/>
-              </w:rPr>
-              <w:t>}</w:t>
+              <w:t>${e6}</w:t>
             </w:r>
           </w:p>
         </w:tc>
@@ -1673,25 +1583,7 @@
                 <w:sz w:val="16"/>
                 <w:szCs w:val="16"/>
               </w:rPr>
-              <w:t>${</w:t>
-            </w:r>
-            <w:r>
-              <w:rPr>
-                <w:rFonts w:ascii="Arial" w:hAnsi="Arial" w:cs="Arial"/>
-                <w:color w:val="000000"/>
-                <w:sz w:val="16"/>
-                <w:szCs w:val="16"/>
-              </w:rPr>
-              <w:t>e7</w:t>
-            </w:r>
-            <w:r>
-              <w:rPr>
-                <w:rFonts w:ascii="Arial" w:hAnsi="Arial" w:cs="Arial"/>
-                <w:color w:val="000000"/>
-                <w:sz w:val="16"/>
-                <w:szCs w:val="16"/>
-              </w:rPr>
-              <w:t>}</w:t>
+              <w:t>${e7}</w:t>
             </w:r>
           </w:p>
         </w:tc>
@@ -1785,25 +1677,7 @@
                 <w:sz w:val="16"/>
                 <w:szCs w:val="16"/>
               </w:rPr>
-              <w:t>${</w:t>
-            </w:r>
-            <w:r>
-              <w:rPr>
-                <w:rFonts w:ascii="Arial" w:hAnsi="Arial" w:cs="Arial"/>
-                <w:color w:val="000000"/>
-                <w:sz w:val="16"/>
-                <w:szCs w:val="16"/>
-              </w:rPr>
-              <w:t>e8</w:t>
-            </w:r>
-            <w:r>
-              <w:rPr>
-                <w:rFonts w:ascii="Arial" w:hAnsi="Arial" w:cs="Arial"/>
-                <w:color w:val="000000"/>
-                <w:sz w:val="16"/>
-                <w:szCs w:val="16"/>
-              </w:rPr>
-              <w:t>}</w:t>
+              <w:t>${e8}</w:t>
             </w:r>
           </w:p>
         </w:tc>
@@ -1899,25 +1773,7 @@
                 <w:sz w:val="16"/>
                 <w:szCs w:val="16"/>
               </w:rPr>
-              <w:t>${</w:t>
-            </w:r>
-            <w:r>
-              <w:rPr>
-                <w:rFonts w:ascii="Arial" w:hAnsi="Arial" w:cs="Arial"/>
-                <w:color w:val="000000"/>
-                <w:sz w:val="16"/>
-                <w:szCs w:val="16"/>
-              </w:rPr>
-              <w:t>e9</w:t>
-            </w:r>
-            <w:r>
-              <w:rPr>
-                <w:rFonts w:ascii="Arial" w:hAnsi="Arial" w:cs="Arial"/>
-                <w:color w:val="000000"/>
-                <w:sz w:val="16"/>
-                <w:szCs w:val="16"/>
-              </w:rPr>
-              <w:t>}</w:t>
+              <w:t>${e9}</w:t>
             </w:r>
           </w:p>
         </w:tc>
@@ -1993,25 +1849,7 @@
                 <w:sz w:val="16"/>
                 <w:szCs w:val="16"/>
               </w:rPr>
-              <w:t>${</w:t>
-            </w:r>
-            <w:r>
-              <w:rPr>
-                <w:rFonts w:ascii="Arial" w:hAnsi="Arial" w:cs="Arial"/>
-                <w:color w:val="000000"/>
-                <w:sz w:val="16"/>
-                <w:szCs w:val="16"/>
-              </w:rPr>
-              <w:t>e10</w:t>
-            </w:r>
-            <w:r>
-              <w:rPr>
-                <w:rFonts w:ascii="Arial" w:hAnsi="Arial" w:cs="Arial"/>
-                <w:color w:val="000000"/>
-                <w:sz w:val="16"/>
-                <w:szCs w:val="16"/>
-              </w:rPr>
-              <w:t>}</w:t>
+              <w:t>${e10}</w:t>
             </w:r>
           </w:p>
         </w:tc>
@@ -2097,25 +1935,7 @@
                 <w:sz w:val="16"/>
                 <w:szCs w:val="16"/>
               </w:rPr>
-              <w:t>${</w:t>
-            </w:r>
-            <w:r>
-              <w:rPr>
-                <w:rFonts w:ascii="Arial" w:hAnsi="Arial" w:cs="Arial"/>
-                <w:color w:val="000000"/>
-                <w:sz w:val="16"/>
-                <w:szCs w:val="16"/>
-              </w:rPr>
-              <w:t>e11</w:t>
-            </w:r>
-            <w:r>
-              <w:rPr>
-                <w:rFonts w:ascii="Arial" w:hAnsi="Arial" w:cs="Arial"/>
-                <w:color w:val="000000"/>
-                <w:sz w:val="16"/>
-                <w:szCs w:val="16"/>
-              </w:rPr>
-              <w:t>}</w:t>
+              <w:t>${e11}</w:t>
             </w:r>
           </w:p>
         </w:tc>
@@ -2701,25 +2521,7 @@
                 <w:sz w:val="16"/>
                 <w:szCs w:val="16"/>
               </w:rPr>
-              <w:t>${</w:t>
-            </w:r>
-            <w:r>
-              <w:rPr>
-                <w:rFonts w:ascii="Arial" w:hAnsi="Arial" w:cs="Arial"/>
-                <w:color w:val="000000"/>
-                <w:sz w:val="16"/>
-                <w:szCs w:val="16"/>
-              </w:rPr>
-              <w:t>l</w:t>
-            </w:r>
-            <w:r>
-              <w:rPr>
-                <w:rFonts w:ascii="Arial" w:hAnsi="Arial" w:cs="Arial"/>
-                <w:color w:val="000000"/>
-                <w:sz w:val="16"/>
-                <w:szCs w:val="16"/>
-              </w:rPr>
-              <w:t>1}</w:t>
+              <w:t>${l1}</w:t>
             </w:r>
           </w:p>
         </w:tc>
@@ -2934,25 +2736,25 @@
                 <w:sz w:val="16"/>
                 <w:szCs w:val="16"/>
               </w:rPr>
-              <w:t>${</w:t>
-            </w:r>
-            <w:r>
-              <w:rPr>
-                <w:rFonts w:ascii="Arial" w:hAnsi="Arial" w:cs="Arial"/>
-                <w:color w:val="000000"/>
-                <w:sz w:val="16"/>
-                <w:szCs w:val="16"/>
-              </w:rPr>
-              <w:t>l</w:t>
-            </w:r>
-            <w:r>
-              <w:rPr>
-                <w:rFonts w:ascii="Arial" w:hAnsi="Arial" w:cs="Arial"/>
-                <w:color w:val="000000"/>
-                <w:sz w:val="16"/>
-                <w:szCs w:val="16"/>
-              </w:rPr>
-              <w:t>1}</w:t>
+              <w:t>${l</w:t>
+            </w:r>
+            <w:r>
+              <w:rPr>
+                <w:rFonts w:ascii="Arial" w:hAnsi="Arial" w:cs="Arial"/>
+                <w:color w:val="000000"/>
+                <w:sz w:val="16"/>
+                <w:szCs w:val="16"/>
+              </w:rPr>
+              <w:t>2</w:t>
+            </w:r>
+            <w:r>
+              <w:rPr>
+                <w:rFonts w:ascii="Arial" w:hAnsi="Arial" w:cs="Arial"/>
+                <w:color w:val="000000"/>
+                <w:sz w:val="16"/>
+                <w:szCs w:val="16"/>
+              </w:rPr>
+              <w:t>}</w:t>
             </w:r>
           </w:p>
         </w:tc>
@@ -3131,25 +2933,25 @@
                 <w:sz w:val="16"/>
                 <w:szCs w:val="16"/>
               </w:rPr>
-              <w:t>${</w:t>
-            </w:r>
-            <w:r>
-              <w:rPr>
-                <w:rFonts w:ascii="Arial" w:hAnsi="Arial" w:cs="Arial"/>
-                <w:color w:val="000000"/>
-                <w:sz w:val="16"/>
-                <w:szCs w:val="16"/>
-              </w:rPr>
-              <w:t>l</w:t>
-            </w:r>
-            <w:r>
-              <w:rPr>
-                <w:rFonts w:ascii="Arial" w:hAnsi="Arial" w:cs="Arial"/>
-                <w:color w:val="000000"/>
-                <w:sz w:val="16"/>
-                <w:szCs w:val="16"/>
-              </w:rPr>
-              <w:t>1}</w:t>
+              <w:t>${l</w:t>
+            </w:r>
+            <w:r>
+              <w:rPr>
+                <w:rFonts w:ascii="Arial" w:hAnsi="Arial" w:cs="Arial"/>
+                <w:color w:val="000000"/>
+                <w:sz w:val="16"/>
+                <w:szCs w:val="16"/>
+              </w:rPr>
+              <w:t>3</w:t>
+            </w:r>
+            <w:r>
+              <w:rPr>
+                <w:rFonts w:ascii="Arial" w:hAnsi="Arial" w:cs="Arial"/>
+                <w:color w:val="000000"/>
+                <w:sz w:val="16"/>
+                <w:szCs w:val="16"/>
+              </w:rPr>
+              <w:t>}</w:t>
             </w:r>
           </w:p>
         </w:tc>
@@ -3364,25 +3166,25 @@
                 <w:sz w:val="16"/>
                 <w:szCs w:val="16"/>
               </w:rPr>
-              <w:t>${</w:t>
-            </w:r>
-            <w:r>
-              <w:rPr>
-                <w:rFonts w:ascii="Arial" w:hAnsi="Arial" w:cs="Arial"/>
-                <w:color w:val="000000"/>
-                <w:sz w:val="16"/>
-                <w:szCs w:val="16"/>
-              </w:rPr>
-              <w:t>l</w:t>
-            </w:r>
-            <w:r>
-              <w:rPr>
-                <w:rFonts w:ascii="Arial" w:hAnsi="Arial" w:cs="Arial"/>
-                <w:color w:val="000000"/>
-                <w:sz w:val="16"/>
-                <w:szCs w:val="16"/>
-              </w:rPr>
-              <w:t>1}</w:t>
+              <w:t>${l</w:t>
+            </w:r>
+            <w:r>
+              <w:rPr>
+                <w:rFonts w:ascii="Arial" w:hAnsi="Arial" w:cs="Arial"/>
+                <w:color w:val="000000"/>
+                <w:sz w:val="16"/>
+                <w:szCs w:val="16"/>
+              </w:rPr>
+              <w:t>4</w:t>
+            </w:r>
+            <w:r>
+              <w:rPr>
+                <w:rFonts w:ascii="Arial" w:hAnsi="Arial" w:cs="Arial"/>
+                <w:color w:val="000000"/>
+                <w:sz w:val="16"/>
+                <w:szCs w:val="16"/>
+              </w:rPr>
+              <w:t>}</w:t>
             </w:r>
           </w:p>
         </w:tc>
@@ -3569,6 +3371,42 @@
                 <w:szCs w:val="16"/>
               </w:rPr>
             </w:pPr>
+            <w:r>
+              <w:rPr>
+                <w:rFonts w:ascii="Arial" w:hAnsi="Arial" w:cs="Arial"/>
+                <w:color w:val="000000"/>
+                <w:sz w:val="16"/>
+                <w:szCs w:val="16"/>
+              </w:rPr>
+              <w:t>$</w:t>
+            </w:r>
+            <w:r>
+              <w:rPr>
+                <w:rFonts w:ascii="Arial" w:hAnsi="Arial" w:cs="Arial"/>
+                <w:color w:val="000000"/>
+                <w:sz w:val="16"/>
+                <w:szCs w:val="16"/>
+              </w:rPr>
+              <w:t>{l</w:t>
+            </w:r>
+            <w:r>
+              <w:rPr>
+                <w:rFonts w:ascii="Arial" w:hAnsi="Arial" w:cs="Arial"/>
+                <w:color w:val="000000"/>
+                <w:sz w:val="16"/>
+                <w:szCs w:val="16"/>
+              </w:rPr>
+              <w:t>5</w:t>
+            </w:r>
+            <w:r>
+              <w:rPr>
+                <w:rFonts w:ascii="Arial" w:hAnsi="Arial" w:cs="Arial"/>
+                <w:color w:val="000000"/>
+                <w:sz w:val="16"/>
+                <w:szCs w:val="16"/>
+              </w:rPr>
+              <w:t>}</w:t>
+            </w:r>
           </w:p>
         </w:tc>
         <w:tc>

</xml_diff>